<commit_message>
Updated the release plan: 'final' release plan
Based off of what was discussed during our kickoff meeting today at
Makers. The story points are roughly translated from what we talked
about at Makers. We need to have a scrum meeting to finish deciding
things...
</commit_message>
<xml_diff>
--- a/ReleasePlan.docx
+++ b/ReleasePlan.docx
@@ -339,15 +339,45 @@
           <w:rFonts w:ascii="Times New Roman" w:hAnsi="Times New Roman" w:cs="Times New Roman"/>
           <w:szCs w:val="21"/>
         </w:rPr>
-        <w:t>5 - As a student, I need to interact with __(sea crea</w:t>
-      </w:r>
-      <w:r>
-        <w:rPr>
-          <w:rFonts w:ascii="Times New Roman" w:hAnsi="Times New Roman" w:cs="Times New Roman"/>
-          <w:szCs w:val="21"/>
-        </w:rPr>
-        <w:t>ture)__, so I can learn about them</w:t>
-      </w:r>
+        <w:t>8</w:t>
+      </w:r>
+      <w:r>
+        <w:rPr>
+          <w:rFonts w:ascii="Times New Roman" w:hAnsi="Times New Roman" w:cs="Times New Roman"/>
+          <w:szCs w:val="21"/>
+        </w:rPr>
+        <w:t xml:space="preserve"> - As a student, I need to </w:t>
+      </w:r>
+      <w:r>
+        <w:rPr>
+          <w:rFonts w:ascii="Times New Roman" w:hAnsi="Times New Roman" w:cs="Times New Roman"/>
+          <w:szCs w:val="21"/>
+        </w:rPr>
+        <w:t>be able to see clearly in the water</w:t>
+      </w:r>
+      <w:r>
+        <w:rPr>
+          <w:rFonts w:ascii="Times New Roman" w:hAnsi="Times New Roman" w:cs="Times New Roman"/>
+          <w:szCs w:val="21"/>
+        </w:rPr>
+        <w:t xml:space="preserve">, </w:t>
+      </w:r>
+      <w:r>
+        <w:rPr>
+          <w:rFonts w:ascii="Times New Roman" w:hAnsi="Times New Roman" w:cs="Times New Roman"/>
+          <w:szCs w:val="21"/>
+        </w:rPr>
+        <w:t xml:space="preserve">so I </w:t>
+      </w:r>
+      <w:r>
+        <w:rPr>
+          <w:rFonts w:ascii="Times New Roman" w:hAnsi="Times New Roman" w:cs="Times New Roman"/>
+          <w:szCs w:val="21"/>
+        </w:rPr>
+        <w:t>get the most out of my in-game experiences</w:t>
+      </w:r>
+      <w:bookmarkStart w:id="0" w:name="_GoBack"/>
+      <w:bookmarkEnd w:id="0"/>
     </w:p>
     <w:p>
       <w:pPr>
@@ -367,7 +397,56 @@
           <w:rFonts w:ascii="Times New Roman" w:hAnsi="Times New Roman" w:cs="Times New Roman"/>
           <w:szCs w:val="21"/>
         </w:rPr>
-        <w:t>5 - As a student, I need to interact with __(sea creature)__, so I can learn about them</w:t>
+        <w:t>3</w:t>
+      </w:r>
+      <w:r>
+        <w:rPr>
+          <w:rFonts w:ascii="Times New Roman" w:hAnsi="Times New Roman" w:cs="Times New Roman"/>
+          <w:szCs w:val="21"/>
+        </w:rPr>
+        <w:t xml:space="preserve"> - As a student, I need to interact with</w:t>
+      </w:r>
+      <w:r>
+        <w:rPr>
+          <w:rFonts w:ascii="Times New Roman" w:hAnsi="Times New Roman" w:cs="Times New Roman"/>
+          <w:szCs w:val="21"/>
+        </w:rPr>
+        <w:t xml:space="preserve"> </w:t>
+      </w:r>
+      <w:r>
+        <w:rPr>
+          <w:rFonts w:ascii="Times New Roman" w:hAnsi="Times New Roman" w:cs="Times New Roman"/>
+          <w:szCs w:val="21"/>
+        </w:rPr>
+        <w:t>S</w:t>
+      </w:r>
+      <w:r>
+        <w:rPr>
+          <w:rFonts w:ascii="Times New Roman" w:hAnsi="Times New Roman" w:cs="Times New Roman"/>
+          <w:szCs w:val="21"/>
+        </w:rPr>
+        <w:t>tarfish,</w:t>
+      </w:r>
+      <w:r>
+        <w:rPr>
+          <w:rFonts w:ascii="Times New Roman" w:hAnsi="Times New Roman" w:cs="Times New Roman"/>
+          <w:szCs w:val="21"/>
+        </w:rPr>
+        <w:t xml:space="preserve"> </w:t>
+      </w:r>
+      <w:r>
+        <w:rPr>
+          <w:rFonts w:ascii="Times New Roman" w:hAnsi="Times New Roman" w:cs="Times New Roman"/>
+          <w:szCs w:val="21"/>
+        </w:rPr>
+        <w:t>so I can learn about them</w:t>
+      </w:r>
+      <w:r>
+        <w:rPr>
+          <w:rFonts w:ascii="Times New Roman" w:hAnsi="Times New Roman" w:cs="Times New Roman"/>
+          <w:szCs w:val="21"/>
+        </w:rPr>
+        <w:t xml:space="preserve"> and their role in the Monterey Bay ecosystem</w:t>
       </w:r>
     </w:p>
     <w:p>
@@ -388,7 +467,63 @@
           <w:rFonts w:ascii="Times New Roman" w:hAnsi="Times New Roman" w:cs="Times New Roman"/>
           <w:szCs w:val="21"/>
         </w:rPr>
-        <w:t>5 - …</w:t>
+        <w:t>4</w:t>
+      </w:r>
+      <w:r>
+        <w:rPr>
+          <w:rFonts w:ascii="Times New Roman" w:hAnsi="Times New Roman" w:cs="Times New Roman"/>
+          <w:szCs w:val="21"/>
+        </w:rPr>
+        <w:t xml:space="preserve"> - As a student, I need to interact with</w:t>
+      </w:r>
+      <w:r>
+        <w:rPr>
+          <w:rFonts w:ascii="Times New Roman" w:hAnsi="Times New Roman" w:cs="Times New Roman"/>
+          <w:szCs w:val="21"/>
+        </w:rPr>
+        <w:t xml:space="preserve"> </w:t>
+      </w:r>
+      <w:r>
+        <w:rPr>
+          <w:rFonts w:ascii="Times New Roman" w:hAnsi="Times New Roman" w:cs="Times New Roman"/>
+          <w:szCs w:val="21"/>
+        </w:rPr>
+        <w:t>G</w:t>
+      </w:r>
+      <w:r>
+        <w:rPr>
+          <w:rFonts w:ascii="Times New Roman" w:hAnsi="Times New Roman" w:cs="Times New Roman"/>
+          <w:szCs w:val="21"/>
+        </w:rPr>
+        <w:t>ulls</w:t>
+      </w:r>
+      <w:r>
+        <w:rPr>
+          <w:rFonts w:ascii="Times New Roman" w:hAnsi="Times New Roman" w:cs="Times New Roman"/>
+          <w:szCs w:val="21"/>
+        </w:rPr>
+        <w:t>,</w:t>
+      </w:r>
+      <w:r>
+        <w:rPr>
+          <w:rFonts w:ascii="Times New Roman" w:hAnsi="Times New Roman" w:cs="Times New Roman"/>
+          <w:szCs w:val="21"/>
+        </w:rPr>
+        <w:t xml:space="preserve"> </w:t>
+      </w:r>
+      <w:r>
+        <w:rPr>
+          <w:rFonts w:ascii="Times New Roman" w:hAnsi="Times New Roman" w:cs="Times New Roman"/>
+          <w:szCs w:val="21"/>
+        </w:rPr>
+        <w:t>so I can learn about them</w:t>
+      </w:r>
+      <w:r>
+        <w:rPr>
+          <w:rFonts w:ascii="Times New Roman" w:hAnsi="Times New Roman" w:cs="Times New Roman"/>
+          <w:szCs w:val="21"/>
+        </w:rPr>
+        <w:t xml:space="preserve"> and their role in the Monterey Bay ecosystem</w:t>
       </w:r>
     </w:p>
     <w:p>
@@ -409,104 +544,35 @@
           <w:rFonts w:ascii="Times New Roman" w:hAnsi="Times New Roman" w:cs="Times New Roman"/>
           <w:szCs w:val="21"/>
         </w:rPr>
-        <w:t xml:space="preserve">1 - As a student, I need to interact with the Monterey Bay, so I can learn about my local environment. </w:t>
-      </w:r>
-    </w:p>
-    <w:p>
-      <w:pPr>
-        <w:rPr>
-          <w:rFonts w:ascii="Times New Roman" w:hAnsi="Times New Roman" w:cs="Times New Roman"/>
-          <w:szCs w:val="21"/>
-        </w:rPr>
-      </w:pPr>
-      <w:r>
-        <w:rPr>
-          <w:rFonts w:ascii="Times New Roman" w:hAnsi="Times New Roman" w:cs="Times New Roman"/>
-          <w:b/>
-          <w:szCs w:val="21"/>
-        </w:rPr>
-        <w:tab/>
-      </w:r>
-      <w:r>
-        <w:rPr>
-          <w:rFonts w:ascii="Times New Roman" w:hAnsi="Times New Roman" w:cs="Times New Roman"/>
-          <w:b/>
-          <w:szCs w:val="21"/>
-          <w:u w:val="single"/>
-        </w:rPr>
-        <w:t>Sprint 2</w:t>
-      </w:r>
-      <w:r>
-        <w:rPr>
-          <w:rFonts w:ascii="Times New Roman" w:hAnsi="Times New Roman" w:cs="Times New Roman"/>
-          <w:szCs w:val="21"/>
-        </w:rPr>
-        <w:t>:</w:t>
-      </w:r>
-    </w:p>
-    <w:p>
-      <w:pPr>
-        <w:numPr>
-          <w:ilvl w:val="0"/>
-          <w:numId w:val="4"/>
-        </w:numPr>
-        <w:ind w:hanging="359"/>
-        <w:contextualSpacing/>
-        <w:rPr>
-          <w:rFonts w:ascii="Times New Roman" w:hAnsi="Times New Roman" w:cs="Times New Roman"/>
-          <w:szCs w:val="21"/>
-        </w:rPr>
-      </w:pPr>
-      <w:r>
-        <w:rPr>
-          <w:rFonts w:ascii="Times New Roman" w:hAnsi="Times New Roman" w:cs="Times New Roman"/>
-          <w:szCs w:val="21"/>
-        </w:rPr>
-        <w:t xml:space="preserve">10 - </w:t>
-      </w:r>
-      <w:commentRangeStart w:id="0"/>
-      <w:r>
-        <w:rPr>
-          <w:rFonts w:ascii="Times New Roman" w:hAnsi="Times New Roman" w:cs="Times New Roman"/>
-          <w:szCs w:val="21"/>
-        </w:rPr>
-        <w:t>As a st</w:t>
-      </w:r>
-      <w:r>
-        <w:rPr>
-          <w:rFonts w:ascii="Times New Roman" w:hAnsi="Times New Roman" w:cs="Times New Roman"/>
-          <w:szCs w:val="21"/>
-        </w:rPr>
-        <w:t>udent, I need to see the ocean’s health change in response to my behavior, so I can learn about environmental responsibility</w:t>
-      </w:r>
-      <w:commentRangeEnd w:id="0"/>
-      <w:r>
-        <w:rPr>
-          <w:rFonts w:ascii="Times New Roman" w:hAnsi="Times New Roman" w:cs="Times New Roman"/>
-          <w:szCs w:val="21"/>
-        </w:rPr>
-        <w:commentReference w:id="0"/>
-      </w:r>
-    </w:p>
-    <w:p>
-      <w:pPr>
-        <w:numPr>
-          <w:ilvl w:val="0"/>
-          <w:numId w:val="4"/>
-        </w:numPr>
-        <w:ind w:hanging="359"/>
-        <w:contextualSpacing/>
-        <w:rPr>
-          <w:rFonts w:ascii="Times New Roman" w:hAnsi="Times New Roman" w:cs="Times New Roman"/>
-          <w:szCs w:val="21"/>
-        </w:rPr>
-      </w:pPr>
-      <w:r>
-        <w:rPr>
-          <w:rFonts w:ascii="Times New Roman" w:hAnsi="Times New Roman" w:cs="Times New Roman"/>
-          <w:szCs w:val="21"/>
-        </w:rPr>
-        <w:t>8 - As a student, I need to be able to build a submarine, so I can be immersed in the game and the sea life.</w:t>
+        <w:t>5 - As a student, I need to interact with</w:t>
+      </w:r>
+      <w:r>
+        <w:rPr>
+          <w:rFonts w:ascii="Times New Roman" w:hAnsi="Times New Roman" w:cs="Times New Roman"/>
+          <w:szCs w:val="21"/>
+        </w:rPr>
+        <w:t xml:space="preserve"> Garibaldi, </w:t>
+      </w:r>
+      <w:r>
+        <w:rPr>
+          <w:rFonts w:ascii="Times New Roman" w:hAnsi="Times New Roman" w:cs="Times New Roman"/>
+          <w:szCs w:val="21"/>
+        </w:rPr>
+        <w:t>so I can learn about them</w:t>
+      </w:r>
+      <w:r>
+        <w:rPr>
+          <w:rFonts w:ascii="Times New Roman" w:hAnsi="Times New Roman" w:cs="Times New Roman"/>
+          <w:szCs w:val="21"/>
+        </w:rPr>
+        <w:t xml:space="preserve"> and their role in the Monterey Bay ecosystem</w:t>
+      </w:r>
+      <w:r>
+        <w:rPr>
+          <w:rFonts w:ascii="Times New Roman" w:hAnsi="Times New Roman" w:cs="Times New Roman"/>
+          <w:szCs w:val="21"/>
+        </w:rPr>
+        <w:t xml:space="preserve"> …</w:t>
       </w:r>
     </w:p>
     <w:p>
@@ -527,6 +593,426 @@
           <w:rFonts w:ascii="Times New Roman" w:hAnsi="Times New Roman" w:cs="Times New Roman"/>
           <w:szCs w:val="21"/>
         </w:rPr>
+        <w:t>8</w:t>
+      </w:r>
+      <w:r>
+        <w:rPr>
+          <w:rFonts w:ascii="Times New Roman" w:hAnsi="Times New Roman" w:cs="Times New Roman"/>
+          <w:szCs w:val="21"/>
+        </w:rPr>
+        <w:t xml:space="preserve"> - As a student, I need to interact with</w:t>
+      </w:r>
+      <w:r>
+        <w:rPr>
+          <w:rFonts w:ascii="Times New Roman" w:hAnsi="Times New Roman" w:cs="Times New Roman"/>
+          <w:szCs w:val="21"/>
+        </w:rPr>
+        <w:t xml:space="preserve"> </w:t>
+      </w:r>
+      <w:r>
+        <w:rPr>
+          <w:rFonts w:ascii="Times New Roman" w:hAnsi="Times New Roman" w:cs="Times New Roman"/>
+          <w:szCs w:val="21"/>
+        </w:rPr>
+        <w:t>Sea Otters</w:t>
+      </w:r>
+      <w:r>
+        <w:rPr>
+          <w:rFonts w:ascii="Times New Roman" w:hAnsi="Times New Roman" w:cs="Times New Roman"/>
+          <w:szCs w:val="21"/>
+        </w:rPr>
+        <w:t xml:space="preserve">, </w:t>
+      </w:r>
+      <w:r>
+        <w:rPr>
+          <w:rFonts w:ascii="Times New Roman" w:hAnsi="Times New Roman" w:cs="Times New Roman"/>
+          <w:szCs w:val="21"/>
+        </w:rPr>
+        <w:t>so I can learn about them</w:t>
+      </w:r>
+      <w:r>
+        <w:rPr>
+          <w:rFonts w:ascii="Times New Roman" w:hAnsi="Times New Roman" w:cs="Times New Roman"/>
+          <w:szCs w:val="21"/>
+        </w:rPr>
+        <w:t xml:space="preserve"> and their role in the Monterey Bay ecosystem</w:t>
+      </w:r>
+      <w:r>
+        <w:rPr>
+          <w:rFonts w:ascii="Times New Roman" w:hAnsi="Times New Roman" w:cs="Times New Roman"/>
+          <w:szCs w:val="21"/>
+        </w:rPr>
+        <w:t xml:space="preserve"> …</w:t>
+      </w:r>
+    </w:p>
+    <w:p>
+      <w:pPr>
+        <w:numPr>
+          <w:ilvl w:val="0"/>
+          <w:numId w:val="1"/>
+        </w:numPr>
+        <w:ind w:hanging="359"/>
+        <w:contextualSpacing/>
+        <w:rPr>
+          <w:rFonts w:ascii="Times New Roman" w:hAnsi="Times New Roman" w:cs="Times New Roman"/>
+          <w:szCs w:val="21"/>
+        </w:rPr>
+      </w:pPr>
+      <w:r>
+        <w:rPr>
+          <w:rFonts w:ascii="Times New Roman" w:hAnsi="Times New Roman" w:cs="Times New Roman"/>
+          <w:szCs w:val="21"/>
+        </w:rPr>
+        <w:t xml:space="preserve">1 - As a student, I need to interact with the Monterey Bay, so I can learn about my local environment. </w:t>
+      </w:r>
+    </w:p>
+    <w:p>
+      <w:pPr>
+        <w:numPr>
+          <w:ilvl w:val="0"/>
+          <w:numId w:val="1"/>
+        </w:numPr>
+        <w:ind w:hanging="359"/>
+        <w:contextualSpacing/>
+        <w:rPr>
+          <w:rFonts w:ascii="Times New Roman" w:hAnsi="Times New Roman" w:cs="Times New Roman"/>
+          <w:szCs w:val="21"/>
+        </w:rPr>
+      </w:pPr>
+      <w:r>
+        <w:rPr>
+          <w:rFonts w:ascii="Times New Roman" w:hAnsi="Times New Roman" w:cs="Times New Roman"/>
+          <w:szCs w:val="21"/>
+        </w:rPr>
+        <w:t>1 - As a student, I need</w:t>
+      </w:r>
+      <w:r>
+        <w:rPr>
+          <w:rFonts w:ascii="Times New Roman" w:hAnsi="Times New Roman" w:cs="Times New Roman"/>
+          <w:szCs w:val="21"/>
+        </w:rPr>
+        <w:t xml:space="preserve"> scuba gear, so I can realistically explore the Monterey Bay.</w:t>
+      </w:r>
+      <w:r>
+        <w:rPr>
+          <w:rFonts w:ascii="Times New Roman" w:hAnsi="Times New Roman" w:cs="Times New Roman"/>
+          <w:szCs w:val="21"/>
+        </w:rPr>
+        <w:t xml:space="preserve"> </w:t>
+      </w:r>
+    </w:p>
+    <w:p>
+      <w:pPr>
+        <w:ind w:left="1440"/>
+        <w:contextualSpacing/>
+        <w:rPr>
+          <w:rFonts w:ascii="Times New Roman" w:hAnsi="Times New Roman" w:cs="Times New Roman"/>
+          <w:szCs w:val="21"/>
+        </w:rPr>
+      </w:pPr>
+    </w:p>
+    <w:p>
+      <w:pPr>
+        <w:rPr>
+          <w:rFonts w:ascii="Times New Roman" w:hAnsi="Times New Roman" w:cs="Times New Roman"/>
+          <w:szCs w:val="21"/>
+        </w:rPr>
+      </w:pPr>
+      <w:r>
+        <w:rPr>
+          <w:rFonts w:ascii="Times New Roman" w:hAnsi="Times New Roman" w:cs="Times New Roman"/>
+          <w:b/>
+          <w:szCs w:val="21"/>
+        </w:rPr>
+        <w:tab/>
+      </w:r>
+      <w:r>
+        <w:rPr>
+          <w:rFonts w:ascii="Times New Roman" w:hAnsi="Times New Roman" w:cs="Times New Roman"/>
+          <w:b/>
+          <w:szCs w:val="21"/>
+          <w:u w:val="single"/>
+        </w:rPr>
+        <w:t>Sprint 2</w:t>
+      </w:r>
+      <w:r>
+        <w:rPr>
+          <w:rFonts w:ascii="Times New Roman" w:hAnsi="Times New Roman" w:cs="Times New Roman"/>
+          <w:szCs w:val="21"/>
+        </w:rPr>
+        <w:t>:</w:t>
+      </w:r>
+    </w:p>
+    <w:p>
+      <w:pPr>
+        <w:numPr>
+          <w:ilvl w:val="0"/>
+          <w:numId w:val="1"/>
+        </w:numPr>
+        <w:ind w:hanging="359"/>
+        <w:contextualSpacing/>
+        <w:rPr>
+          <w:rFonts w:ascii="Times New Roman" w:hAnsi="Times New Roman" w:cs="Times New Roman"/>
+          <w:szCs w:val="21"/>
+        </w:rPr>
+      </w:pPr>
+      <w:r>
+        <w:rPr>
+          <w:rFonts w:ascii="Times New Roman" w:hAnsi="Times New Roman" w:cs="Times New Roman"/>
+          <w:szCs w:val="21"/>
+        </w:rPr>
+        <w:t>8</w:t>
+      </w:r>
+      <w:r>
+        <w:rPr>
+          <w:rFonts w:ascii="Times New Roman" w:hAnsi="Times New Roman" w:cs="Times New Roman"/>
+          <w:szCs w:val="21"/>
+        </w:rPr>
+        <w:t xml:space="preserve"> - As a student, I need to interact with</w:t>
+      </w:r>
+      <w:r>
+        <w:rPr>
+          <w:rFonts w:ascii="Times New Roman" w:hAnsi="Times New Roman" w:cs="Times New Roman"/>
+          <w:szCs w:val="21"/>
+        </w:rPr>
+        <w:t xml:space="preserve"> </w:t>
+      </w:r>
+      <w:r>
+        <w:rPr>
+          <w:rFonts w:ascii="Times New Roman" w:hAnsi="Times New Roman" w:cs="Times New Roman"/>
+          <w:szCs w:val="21"/>
+        </w:rPr>
+        <w:t>Dolphins</w:t>
+      </w:r>
+      <w:r>
+        <w:rPr>
+          <w:rFonts w:ascii="Times New Roman" w:hAnsi="Times New Roman" w:cs="Times New Roman"/>
+          <w:szCs w:val="21"/>
+        </w:rPr>
+        <w:t xml:space="preserve">, </w:t>
+      </w:r>
+      <w:r>
+        <w:rPr>
+          <w:rFonts w:ascii="Times New Roman" w:hAnsi="Times New Roman" w:cs="Times New Roman"/>
+          <w:szCs w:val="21"/>
+        </w:rPr>
+        <w:t>so I can learn about them</w:t>
+      </w:r>
+      <w:r>
+        <w:rPr>
+          <w:rFonts w:ascii="Times New Roman" w:hAnsi="Times New Roman" w:cs="Times New Roman"/>
+          <w:szCs w:val="21"/>
+        </w:rPr>
+        <w:t xml:space="preserve"> and their role in the Monterey Bay ecosystem</w:t>
+      </w:r>
+    </w:p>
+    <w:p>
+      <w:pPr>
+        <w:numPr>
+          <w:ilvl w:val="0"/>
+          <w:numId w:val="1"/>
+        </w:numPr>
+        <w:ind w:hanging="359"/>
+        <w:contextualSpacing/>
+        <w:rPr>
+          <w:rFonts w:ascii="Times New Roman" w:hAnsi="Times New Roman" w:cs="Times New Roman"/>
+          <w:szCs w:val="21"/>
+        </w:rPr>
+      </w:pPr>
+      <w:r>
+        <w:rPr>
+          <w:rFonts w:ascii="Times New Roman" w:hAnsi="Times New Roman" w:cs="Times New Roman"/>
+          <w:szCs w:val="21"/>
+        </w:rPr>
+        <w:t>10</w:t>
+      </w:r>
+      <w:r>
+        <w:rPr>
+          <w:rFonts w:ascii="Times New Roman" w:hAnsi="Times New Roman" w:cs="Times New Roman"/>
+          <w:szCs w:val="21"/>
+        </w:rPr>
+        <w:t xml:space="preserve"> - As a student, I need to interact with</w:t>
+      </w:r>
+      <w:r>
+        <w:rPr>
+          <w:rFonts w:ascii="Times New Roman" w:hAnsi="Times New Roman" w:cs="Times New Roman"/>
+          <w:szCs w:val="21"/>
+        </w:rPr>
+        <w:t xml:space="preserve"> </w:t>
+      </w:r>
+      <w:r>
+        <w:rPr>
+          <w:rFonts w:ascii="Times New Roman" w:hAnsi="Times New Roman" w:cs="Times New Roman"/>
+          <w:szCs w:val="21"/>
+        </w:rPr>
+        <w:t>Sea Lions</w:t>
+      </w:r>
+      <w:r>
+        <w:rPr>
+          <w:rFonts w:ascii="Times New Roman" w:hAnsi="Times New Roman" w:cs="Times New Roman"/>
+          <w:szCs w:val="21"/>
+        </w:rPr>
+        <w:t xml:space="preserve">, </w:t>
+      </w:r>
+      <w:r>
+        <w:rPr>
+          <w:rFonts w:ascii="Times New Roman" w:hAnsi="Times New Roman" w:cs="Times New Roman"/>
+          <w:szCs w:val="21"/>
+        </w:rPr>
+        <w:t>so I can learn about them</w:t>
+      </w:r>
+      <w:r>
+        <w:rPr>
+          <w:rFonts w:ascii="Times New Roman" w:hAnsi="Times New Roman" w:cs="Times New Roman"/>
+          <w:szCs w:val="21"/>
+        </w:rPr>
+        <w:t xml:space="preserve"> and their role in the Monterey Bay ecosystem</w:t>
+      </w:r>
+    </w:p>
+    <w:p>
+      <w:pPr>
+        <w:numPr>
+          <w:ilvl w:val="0"/>
+          <w:numId w:val="1"/>
+        </w:numPr>
+        <w:ind w:hanging="359"/>
+        <w:contextualSpacing/>
+        <w:rPr>
+          <w:rFonts w:ascii="Times New Roman" w:hAnsi="Times New Roman" w:cs="Times New Roman"/>
+          <w:szCs w:val="21"/>
+        </w:rPr>
+      </w:pPr>
+      <w:r>
+        <w:rPr>
+          <w:rFonts w:ascii="Times New Roman" w:hAnsi="Times New Roman" w:cs="Times New Roman"/>
+          <w:szCs w:val="21"/>
+        </w:rPr>
+        <w:t>8</w:t>
+      </w:r>
+      <w:r>
+        <w:rPr>
+          <w:rFonts w:ascii="Times New Roman" w:hAnsi="Times New Roman" w:cs="Times New Roman"/>
+          <w:szCs w:val="21"/>
+        </w:rPr>
+        <w:t xml:space="preserve"> - As a student, I need to interact with</w:t>
+      </w:r>
+      <w:r>
+        <w:rPr>
+          <w:rFonts w:ascii="Times New Roman" w:hAnsi="Times New Roman" w:cs="Times New Roman"/>
+          <w:szCs w:val="21"/>
+        </w:rPr>
+        <w:t xml:space="preserve"> </w:t>
+      </w:r>
+      <w:r>
+        <w:rPr>
+          <w:rFonts w:ascii="Times New Roman" w:hAnsi="Times New Roman" w:cs="Times New Roman"/>
+          <w:szCs w:val="21"/>
+        </w:rPr>
+        <w:t>Seals</w:t>
+      </w:r>
+      <w:r>
+        <w:rPr>
+          <w:rFonts w:ascii="Times New Roman" w:hAnsi="Times New Roman" w:cs="Times New Roman"/>
+          <w:szCs w:val="21"/>
+        </w:rPr>
+        <w:t xml:space="preserve">, </w:t>
+      </w:r>
+      <w:r>
+        <w:rPr>
+          <w:rFonts w:ascii="Times New Roman" w:hAnsi="Times New Roman" w:cs="Times New Roman"/>
+          <w:szCs w:val="21"/>
+        </w:rPr>
+        <w:t>so I can learn about them</w:t>
+      </w:r>
+      <w:r>
+        <w:rPr>
+          <w:rFonts w:ascii="Times New Roman" w:hAnsi="Times New Roman" w:cs="Times New Roman"/>
+          <w:szCs w:val="21"/>
+        </w:rPr>
+        <w:t xml:space="preserve"> and their role in the Monterey Bay ecosystem</w:t>
+      </w:r>
+    </w:p>
+    <w:p>
+      <w:pPr>
+        <w:numPr>
+          <w:ilvl w:val="0"/>
+          <w:numId w:val="1"/>
+        </w:numPr>
+        <w:ind w:hanging="359"/>
+        <w:contextualSpacing/>
+        <w:rPr>
+          <w:rFonts w:ascii="Times New Roman" w:hAnsi="Times New Roman" w:cs="Times New Roman"/>
+          <w:szCs w:val="21"/>
+        </w:rPr>
+      </w:pPr>
+      <w:r>
+        <w:rPr>
+          <w:rFonts w:ascii="Times New Roman" w:hAnsi="Times New Roman" w:cs="Times New Roman"/>
+          <w:szCs w:val="21"/>
+        </w:rPr>
+        <w:t>8 - As a student, I need to interact with Sea Otters, so I can learn about them and their role in the Monterey Bay ecosystem</w:t>
+      </w:r>
+    </w:p>
+    <w:p>
+      <w:pPr>
+        <w:numPr>
+          <w:ilvl w:val="0"/>
+          <w:numId w:val="1"/>
+        </w:numPr>
+        <w:ind w:hanging="359"/>
+        <w:contextualSpacing/>
+        <w:rPr>
+          <w:rFonts w:ascii="Times New Roman" w:hAnsi="Times New Roman" w:cs="Times New Roman"/>
+          <w:szCs w:val="21"/>
+        </w:rPr>
+      </w:pPr>
+      <w:r>
+        <w:rPr>
+          <w:rFonts w:ascii="Times New Roman" w:hAnsi="Times New Roman" w:cs="Times New Roman"/>
+          <w:szCs w:val="21"/>
+        </w:rPr>
+        <w:t>8</w:t>
+      </w:r>
+      <w:r>
+        <w:rPr>
+          <w:rFonts w:ascii="Times New Roman" w:hAnsi="Times New Roman" w:cs="Times New Roman"/>
+          <w:szCs w:val="21"/>
+        </w:rPr>
+        <w:t xml:space="preserve"> - As a student, I need </w:t>
+      </w:r>
+      <w:r>
+        <w:rPr>
+          <w:rFonts w:ascii="Times New Roman" w:hAnsi="Times New Roman" w:cs="Times New Roman"/>
+          <w:szCs w:val="21"/>
+        </w:rPr>
+        <w:t>a Submersible, so I can</w:t>
+      </w:r>
+      <w:r>
+        <w:rPr>
+          <w:rFonts w:ascii="Times New Roman" w:hAnsi="Times New Roman" w:cs="Times New Roman"/>
+          <w:szCs w:val="21"/>
+        </w:rPr>
+        <w:t xml:space="preserve"> realistically explore the Monterey Bay. </w:t>
+      </w:r>
+    </w:p>
+    <w:p>
+      <w:pPr>
+        <w:numPr>
+          <w:ilvl w:val="0"/>
+          <w:numId w:val="1"/>
+        </w:numPr>
+        <w:ind w:hanging="359"/>
+        <w:contextualSpacing/>
+        <w:rPr>
+          <w:rFonts w:ascii="Times New Roman" w:hAnsi="Times New Roman" w:cs="Times New Roman"/>
+          <w:szCs w:val="21"/>
+        </w:rPr>
+      </w:pPr>
+      <w:r>
+        <w:rPr>
+          <w:rFonts w:ascii="Times New Roman" w:hAnsi="Times New Roman" w:cs="Times New Roman"/>
+          <w:szCs w:val="21"/>
+        </w:rPr>
         <w:t xml:space="preserve">3 - As a person interested in playing or creating lessons for the mod, I must be able to read a user manual for </w:t>
       </w:r>
       <w:proofErr w:type="spellStart"/>
@@ -596,16 +1082,7 @@
           <w:rFonts w:ascii="Times New Roman" w:hAnsi="Times New Roman" w:cs="Times New Roman"/>
           <w:szCs w:val="21"/>
         </w:rPr>
-        <w:t xml:space="preserve">5 - </w:t>
-      </w:r>
-      <w:bookmarkStart w:id="1" w:name="_GoBack"/>
-      <w:bookmarkEnd w:id="1"/>
-      <w:r>
-        <w:rPr>
-          <w:rFonts w:ascii="Times New Roman" w:hAnsi="Times New Roman" w:cs="Times New Roman"/>
-          <w:szCs w:val="21"/>
-        </w:rPr>
-        <w:t>As a tester, I need to be able to do software builds and run integration tests.</w:t>
+        <w:t>5 - As a tester, I need to be able to do software builds and run integration tests.</w:t>
       </w:r>
     </w:p>
     <w:p>
@@ -626,14 +1103,8 @@
           <w:rFonts w:ascii="Times New Roman" w:hAnsi="Times New Roman" w:cs="Times New Roman"/>
           <w:szCs w:val="21"/>
         </w:rPr>
-        <w:t>5 - As a teacher, I ne</w:t>
-      </w:r>
-      <w:r>
-        <w:rPr>
-          <w:rFonts w:ascii="Times New Roman" w:hAnsi="Times New Roman" w:cs="Times New Roman"/>
-          <w:szCs w:val="21"/>
-        </w:rPr>
-        <w:t>ed to be able to create lesson plans for my students, so I can effectively use the game as teaching tool.</w:t>
+        <w:lastRenderedPageBreak/>
+        <w:t>5 - As a teacher, I need to be able to create lesson plans for my students, so I can effectively use the game as teaching tool.</w:t>
       </w:r>
     </w:p>
     <w:p>
@@ -654,7 +1125,58 @@
           <w:rFonts w:ascii="Times New Roman" w:hAnsi="Times New Roman" w:cs="Times New Roman"/>
           <w:szCs w:val="21"/>
         </w:rPr>
-        <w:t xml:space="preserve">5 - As a student, I need to learn about the various materials present in my local biosphere, and how they interact together. </w:t>
+        <w:t>8</w:t>
+      </w:r>
+      <w:r>
+        <w:rPr>
+          <w:rFonts w:ascii="Times New Roman" w:hAnsi="Times New Roman" w:cs="Times New Roman"/>
+          <w:szCs w:val="21"/>
+        </w:rPr>
+        <w:t xml:space="preserve"> - As a student, I need </w:t>
+      </w:r>
+      <w:r>
+        <w:rPr>
+          <w:rFonts w:ascii="Times New Roman" w:hAnsi="Times New Roman" w:cs="Times New Roman"/>
+          <w:szCs w:val="21"/>
+        </w:rPr>
+        <w:t>a “</w:t>
+      </w:r>
+      <w:proofErr w:type="spellStart"/>
+      <w:r>
+        <w:rPr>
+          <w:rFonts w:ascii="Times New Roman" w:hAnsi="Times New Roman" w:cs="Times New Roman"/>
+          <w:szCs w:val="21"/>
+        </w:rPr>
+        <w:t>Pokedex</w:t>
+      </w:r>
+      <w:proofErr w:type="spellEnd"/>
+      <w:r>
+        <w:rPr>
+          <w:rFonts w:ascii="Times New Roman" w:hAnsi="Times New Roman" w:cs="Times New Roman"/>
+          <w:szCs w:val="21"/>
+        </w:rPr>
+        <w:t>”</w:t>
+      </w:r>
+      <w:r>
+        <w:rPr>
+          <w:rFonts w:ascii="Times New Roman" w:hAnsi="Times New Roman" w:cs="Times New Roman"/>
+          <w:szCs w:val="21"/>
+        </w:rPr>
+        <w:t xml:space="preserve">, </w:t>
+      </w:r>
+      <w:r>
+        <w:rPr>
+          <w:rFonts w:ascii="Times New Roman" w:hAnsi="Times New Roman" w:cs="Times New Roman"/>
+          <w:szCs w:val="21"/>
+        </w:rPr>
+        <w:t xml:space="preserve">so I can learn about </w:t>
+      </w:r>
+      <w:r>
+        <w:rPr>
+          <w:rFonts w:ascii="Times New Roman" w:hAnsi="Times New Roman" w:cs="Times New Roman"/>
+          <w:szCs w:val="21"/>
+        </w:rPr>
+        <w:t>the marine life I encounter in the in-game Monterey Bay.</w:t>
       </w:r>
     </w:p>
     <w:p>
@@ -675,23 +1197,22 @@
           <w:rFonts w:ascii="Times New Roman" w:hAnsi="Times New Roman" w:cs="Times New Roman"/>
           <w:szCs w:val="21"/>
         </w:rPr>
-        <w:t>3 - As a student, I need</w:t>
-      </w:r>
-      <w:r>
-        <w:rPr>
-          <w:rFonts w:ascii="Times New Roman" w:hAnsi="Times New Roman" w:cs="Times New Roman"/>
-          <w:szCs w:val="21"/>
-        </w:rPr>
-        <w:t xml:space="preserve"> to learn how to use the resources available to me to help me explore the ocean and how they can help my local fauna.</w:t>
-      </w:r>
-    </w:p>
-    <w:p>
-      <w:pPr>
-        <w:rPr>
-          <w:rFonts w:ascii="Times New Roman" w:hAnsi="Times New Roman" w:cs="Times New Roman"/>
-          <w:szCs w:val="21"/>
-        </w:rPr>
-      </w:pPr>
+        <w:t>4</w:t>
+      </w:r>
+      <w:r>
+        <w:rPr>
+          <w:rFonts w:ascii="Times New Roman" w:hAnsi="Times New Roman" w:cs="Times New Roman"/>
+          <w:szCs w:val="21"/>
+        </w:rPr>
+        <w:t xml:space="preserve"> - As a student, I need to </w:t>
+      </w:r>
+      <w:r>
+        <w:rPr>
+          <w:rFonts w:ascii="Times New Roman" w:hAnsi="Times New Roman" w:cs="Times New Roman"/>
+          <w:szCs w:val="21"/>
+        </w:rPr>
+        <w:t>have kelp plants,</w:t>
+      </w:r>
       <w:r>
         <w:rPr>
           <w:rFonts w:ascii="Times New Roman" w:hAnsi="Times New Roman" w:cs="Times New Roman"/>
@@ -699,6 +1220,121 @@
         </w:rPr>
         <w:t xml:space="preserve"> </w:t>
       </w:r>
+      <w:r>
+        <w:rPr>
+          <w:rFonts w:ascii="Times New Roman" w:hAnsi="Times New Roman" w:cs="Times New Roman"/>
+          <w:szCs w:val="21"/>
+        </w:rPr>
+        <w:t>so I can learn about them</w:t>
+      </w:r>
+      <w:r>
+        <w:rPr>
+          <w:rFonts w:ascii="Times New Roman" w:hAnsi="Times New Roman" w:cs="Times New Roman"/>
+          <w:szCs w:val="21"/>
+        </w:rPr>
+        <w:t xml:space="preserve"> and their role in the Monterey Bay ecosystem</w:t>
+      </w:r>
+    </w:p>
+    <w:p>
+      <w:pPr>
+        <w:numPr>
+          <w:ilvl w:val="0"/>
+          <w:numId w:val="1"/>
+        </w:numPr>
+        <w:ind w:hanging="359"/>
+        <w:contextualSpacing/>
+        <w:rPr>
+          <w:rFonts w:ascii="Times New Roman" w:hAnsi="Times New Roman" w:cs="Times New Roman"/>
+          <w:szCs w:val="21"/>
+        </w:rPr>
+      </w:pPr>
+      <w:r>
+        <w:rPr>
+          <w:rFonts w:ascii="Times New Roman" w:hAnsi="Times New Roman" w:cs="Times New Roman"/>
+          <w:szCs w:val="21"/>
+        </w:rPr>
+        <w:t>6</w:t>
+      </w:r>
+      <w:r>
+        <w:rPr>
+          <w:rFonts w:ascii="Times New Roman" w:hAnsi="Times New Roman" w:cs="Times New Roman"/>
+          <w:szCs w:val="21"/>
+        </w:rPr>
+        <w:t xml:space="preserve"> - As a student, I need to </w:t>
+      </w:r>
+      <w:r>
+        <w:rPr>
+          <w:rFonts w:ascii="Times New Roman" w:hAnsi="Times New Roman" w:cs="Times New Roman"/>
+          <w:szCs w:val="21"/>
+        </w:rPr>
+        <w:t>have kelp plant biomes</w:t>
+      </w:r>
+      <w:r>
+        <w:rPr>
+          <w:rFonts w:ascii="Times New Roman" w:hAnsi="Times New Roman" w:cs="Times New Roman"/>
+          <w:szCs w:val="21"/>
+        </w:rPr>
+        <w:t xml:space="preserve">, </w:t>
+      </w:r>
+      <w:r>
+        <w:rPr>
+          <w:rFonts w:ascii="Times New Roman" w:hAnsi="Times New Roman" w:cs="Times New Roman"/>
+          <w:szCs w:val="21"/>
+        </w:rPr>
+        <w:t>so I can learn about them</w:t>
+      </w:r>
+      <w:r>
+        <w:rPr>
+          <w:rFonts w:ascii="Times New Roman" w:hAnsi="Times New Roman" w:cs="Times New Roman"/>
+          <w:szCs w:val="21"/>
+        </w:rPr>
+        <w:t xml:space="preserve"> and their role in the Monterey Bay ecosystem</w:t>
+      </w:r>
+    </w:p>
+    <w:p>
+      <w:pPr>
+        <w:numPr>
+          <w:ilvl w:val="0"/>
+          <w:numId w:val="1"/>
+        </w:numPr>
+        <w:ind w:hanging="359"/>
+        <w:contextualSpacing/>
+        <w:rPr>
+          <w:rFonts w:ascii="Times New Roman" w:hAnsi="Times New Roman" w:cs="Times New Roman"/>
+          <w:szCs w:val="21"/>
+        </w:rPr>
+      </w:pPr>
+      <w:r>
+        <w:rPr>
+          <w:rFonts w:ascii="Times New Roman" w:hAnsi="Times New Roman" w:cs="Times New Roman"/>
+          <w:szCs w:val="21"/>
+        </w:rPr>
+        <w:t xml:space="preserve">10 - </w:t>
+      </w:r>
+      <w:commentRangeStart w:id="1"/>
+      <w:r>
+        <w:rPr>
+          <w:rFonts w:ascii="Times New Roman" w:hAnsi="Times New Roman" w:cs="Times New Roman"/>
+          <w:szCs w:val="21"/>
+        </w:rPr>
+        <w:t>As a student, I need to see the ocean’s health change in response to my behavior, so I can learn about environmental responsibility</w:t>
+      </w:r>
+      <w:commentRangeEnd w:id="1"/>
+      <w:r>
+        <w:rPr>
+          <w:rFonts w:ascii="Times New Roman" w:hAnsi="Times New Roman" w:cs="Times New Roman"/>
+          <w:szCs w:val="21"/>
+        </w:rPr>
+        <w:commentReference w:id="1"/>
+      </w:r>
+    </w:p>
+    <w:p>
+      <w:pPr>
+        <w:rPr>
+          <w:rFonts w:ascii="Times New Roman" w:hAnsi="Times New Roman" w:cs="Times New Roman"/>
+          <w:szCs w:val="21"/>
+        </w:rPr>
+      </w:pPr>
     </w:p>
     <w:p>
       <w:pPr>
@@ -805,7 +1441,7 @@
 
 <file path=word/comments.xml><?xml version="1.0" encoding="utf-8"?>
 <w:comments xmlns:wpc="http://schemas.microsoft.com/office/word/2010/wordprocessingCanvas" xmlns:mc="http://schemas.openxmlformats.org/markup-compatibility/2006" xmlns:o="urn:schemas-microsoft-com:office:office" xmlns:r="http://schemas.openxmlformats.org/officeDocument/2006/relationships" xmlns:m="http://schemas.openxmlformats.org/officeDocument/2006/math" xmlns:v="urn:schemas-microsoft-com:vml" xmlns:wp14="http://schemas.microsoft.com/office/word/2010/wordprocessingDrawing" xmlns:wp="http://schemas.openxmlformats.org/drawingml/2006/wordprocessingDrawing" xmlns:w10="urn:schemas-microsoft-com:office:word" xmlns:w="http://schemas.openxmlformats.org/wordprocessingml/2006/main" xmlns:w14="http://schemas.microsoft.com/office/word/2010/wordml" xmlns:wpg="http://schemas.microsoft.com/office/word/2010/wordprocessingGroup" xmlns:wpi="http://schemas.microsoft.com/office/word/2010/wordprocessingInk" xmlns:wne="http://schemas.microsoft.com/office/word/2006/wordml" xmlns:wps="http://schemas.microsoft.com/office/word/2010/wordprocessingShape" mc:Ignorable="w14 wp14">
-  <w:comment w:id="0" w:author="dvehar" w:date="2014-10-14T23:57:00Z" w:initials="">
+  <w:comment w:id="1" w:author="dvehar" w:date="2014-10-21T00:09:00Z" w:initials="">
     <w:p>
       <w:pPr>
         <w:widowControl w:val="0"/>

</xml_diff>